<commit_message>
1. ++BoneMapping files 2.Update Doc 3. Remove AHM props from QuickStart scene
</commit_message>
<xml_diff>
--- a/Docs/NoitomMocapLive_Unity_Handbook_v1.1.0_EN.docx
+++ b/Docs/NoitomMocapLive_Unity_Handbook_v1.1.0_EN.docx
@@ -1902,8 +1902,6 @@
           <w:cols w:space="720" w:num="1"/>
         </w:sectPr>
       </w:pPr>
-      <w:bookmarkStart w:id="30" w:name="_GoBack"/>
-      <w:bookmarkEnd w:id="30"/>
     </w:p>
     <w:p>
       <w:pPr>
@@ -6922,7 +6920,41 @@
           <w:szCs w:val="21"/>
           <w:lang w:val="en-US"/>
         </w:rPr>
-        <w:t xml:space="preserve">Click on Mapping and then click on Load to load our template file that fixes the mapping for you. IN the new window navigate to Noitom/PerceptionNeuron/Resources and load the file AxisStudioMapping.ht. </w:t>
+        <w:t>Click on Mapping and then click on Load to load our template file that fixes the mapping for you. IN the new window navigate to Noitom/Resources</w:t>
+      </w:r>
+      <w:r>
+        <w:rPr>
+          <w:rFonts w:hint="eastAsia" w:eastAsia="宋体"/>
+          <w:color w:val="404040"/>
+          <w:szCs w:val="21"/>
+          <w:lang w:val="en-US" w:eastAsia="zh-CN"/>
+        </w:rPr>
+        <w:t>/BoneMapping</w:t>
+      </w:r>
+      <w:r>
+        <w:rPr>
+          <w:color w:val="404040"/>
+          <w:szCs w:val="21"/>
+          <w:lang w:val="en-US"/>
+        </w:rPr>
+        <w:t xml:space="preserve"> and load the file </w:t>
+      </w:r>
+      <w:r>
+        <w:rPr>
+          <w:rFonts w:hint="eastAsia"/>
+          <w:color w:val="404040"/>
+          <w:szCs w:val="21"/>
+          <w:lang w:val="en-US" w:eastAsia="zh-CN"/>
+        </w:rPr>
+        <w:t>PNStickMan</w:t>
+      </w:r>
+      <w:r>
+        <w:rPr>
+          <w:color w:val="404040"/>
+          <w:szCs w:val="21"/>
+          <w:lang w:val="en-US"/>
+        </w:rPr>
+        <w:t xml:space="preserve">.ht. </w:t>
       </w:r>
     </w:p>
     <w:p>
@@ -9151,6 +9183,7 @@
           <w:bCs/>
           <w:sz w:val="24"/>
           <w:szCs w:val="24"/>
+          <w:lang w:val="en-US" w:bidi="ar-SA"/>
         </w:rPr>
       </w:pPr>
       <w:r>
@@ -9211,15 +9244,27 @@
           </wp:inline>
         </w:drawing>
       </w:r>
-      <w:r>
-        <w:rPr>
+    </w:p>
+    <w:p>
+      <w:pPr>
+        <w:spacing w:line="360" w:lineRule="auto"/>
+        <w:ind w:left="1500" w:leftChars="682"/>
+        <w:jc w:val="center"/>
+        <w:rPr>
+          <w:rFonts w:ascii="宋体" w:hAnsi="宋体" w:eastAsia="宋体" w:cs="宋体"/>
+          <w:b/>
+          <w:bCs/>
+          <w:sz w:val="24"/>
+          <w:szCs w:val="24"/>
           <w:lang w:val="en-US" w:bidi="ar-SA"/>
         </w:rPr>
+      </w:pPr>
+      <w:r>
         <w:drawing>
-          <wp:inline distT="0" distB="0" distL="0" distR="0">
-            <wp:extent cx="3286125" cy="1759585"/>
-            <wp:effectExtent l="0" t="0" r="0" b="0"/>
-            <wp:docPr id="52" name="图片 52"/>
+          <wp:inline distT="0" distB="0" distL="114300" distR="114300">
+            <wp:extent cx="4892675" cy="1362710"/>
+            <wp:effectExtent l="0" t="0" r="9525" b="8890"/>
+            <wp:docPr id="18" name="图片 1"/>
             <wp:cNvGraphicFramePr>
               <a:graphicFrameLocks xmlns:a="http://schemas.openxmlformats.org/drawingml/2006/main" noChangeAspect="1"/>
             </wp:cNvGraphicFramePr>
@@ -9227,20 +9272,13 @@
               <a:graphicData uri="http://schemas.openxmlformats.org/drawingml/2006/picture">
                 <pic:pic xmlns:pic="http://schemas.openxmlformats.org/drawingml/2006/picture">
                   <pic:nvPicPr>
-                    <pic:cNvPr id="52" name="图片 52"/>
+                    <pic:cNvPr id="18" name="图片 1"/>
                     <pic:cNvPicPr>
-                      <a:picLocks noChangeAspect="1" noChangeArrowheads="1"/>
+                      <a:picLocks noChangeAspect="1"/>
                     </pic:cNvPicPr>
                   </pic:nvPicPr>
                   <pic:blipFill>
-                    <a:blip r:embed="rId44" cstate="print">
-                      <a:extLst>
-                        <a:ext uri="{28A0092B-C50C-407E-A947-70E740481C1C}">
-                          <a14:useLocalDpi xmlns:a14="http://schemas.microsoft.com/office/drawing/2010/main" val="0"/>
-                        </a:ext>
-                      </a:extLst>
-                    </a:blip>
-                    <a:srcRect/>
+                    <a:blip r:embed="rId44"/>
                     <a:stretch>
                       <a:fillRect/>
                     </a:stretch>
@@ -9248,7 +9286,7 @@
                   <pic:spPr>
                     <a:xfrm>
                       <a:off x="0" y="0"/>
-                      <a:ext cx="3328263" cy="1782552"/>
+                      <a:ext cx="4892675" cy="1362710"/>
                     </a:xfrm>
                     <a:prstGeom prst="rect">
                       <a:avLst/>
@@ -9386,7 +9424,29 @@
           <w:szCs w:val="21"/>
           <w:lang w:val="en-US"/>
         </w:rPr>
-        <w:t> or rotate the remaining bones into T-pose.</w:t>
+        <w:t> or rotate the</w:t>
+      </w:r>
+      <w:bookmarkStart w:id="30" w:name="_GoBack"/>
+      <w:r>
+        <w:rPr>
+          <w:rFonts w:ascii="Arial" w:hAnsi="Arial" w:cs="Arial"/>
+          <w:color w:val="455463"/>
+          <w:sz w:val="21"/>
+          <w:szCs w:val="21"/>
+          <w:lang w:val="en-US"/>
+        </w:rPr>
+        <w:t xml:space="preserve"> </w:t>
+      </w:r>
+      <w:bookmarkEnd w:id="30"/>
+      <w:r>
+        <w:rPr>
+          <w:rFonts w:ascii="Arial" w:hAnsi="Arial" w:cs="Arial"/>
+          <w:color w:val="455463"/>
+          <w:sz w:val="21"/>
+          <w:szCs w:val="21"/>
+          <w:lang w:val="en-US"/>
+        </w:rPr>
+        <w:t>remaining bones into T-pose.</w:t>
       </w:r>
       <w:r>
         <w:rPr>

</xml_diff>